<commit_message>
updated atbd doc to 2.1
</commit_message>
<xml_diff>
--- a/ATBD-Documents/ATBD_IceSheetVelocity-Version2.1.docx
+++ b/ATBD-Documents/ATBD_IceSheetVelocity-Version2.1.docx
@@ -18,6 +18,9 @@
         <w:t xml:space="preserve">Revision </w:t>
       </w:r>
       <w:r>
+        <w:t>2.</w:t>
+      </w:r>
+      <w:r>
         <w:t>1</w:t>
       </w:r>
     </w:p>
@@ -38,7 +41,7 @@
         <w:rPr>
           <w:noProof/>
         </w:rPr>
-        <w:t>May 23, 2022</w:t>
+        <w:t>May 27, 2022</w:t>
       </w:r>
       <w:r>
         <w:fldChar w:fldCharType="end"/>
@@ -82,30 +85,28 @@
     <w:p/>
     <w:p/>
     <w:p/>
+    <w:p>
+      <w:pPr>
+        <w:ind w:firstLine="0"/>
+      </w:pPr>
+    </w:p>
     <w:p/>
     <w:p/>
     <w:p/>
     <w:p/>
+    <w:p>
+      <w:r>
+        <w:t>© All rights reserved</w:t>
+      </w:r>
+    </w:p>
     <w:p/>
-    <w:p/>
-    <w:p/>
-    <w:p/>
-    <w:p/>
-    <w:p/>
-    <w:p>
-      <w:r>
-        <w:t>© All rights reserved</w:t>
-      </w:r>
-      <w:r>
-        <w:br w:type="page"/>
-      </w:r>
+    <w:p>
       <w:r>
         <w:rPr>
           <w:rFonts w:ascii="Times New Roman" w:hAnsi="Times New Roman" w:cs="Times New Roman"/>
           <w:sz w:val="22"/>
           <w:szCs w:val="22"/>
         </w:rPr>
-        <w:lastRenderedPageBreak/>
         <w:t>The NISAR Algorithm Theoretical Basis Documents (ATBDs) provide the physical and mathematical descriptions of algorithms used in the generation of NISAR science data products. The ATBDs include descriptions of variance and uncertainty estimates and considerations of calibration and validation, exception control and diagnostics. Internal and external data flows are also described.</w:t>
       </w:r>
     </w:p>
@@ -2530,9 +2531,69 @@
           <w:numId w:val="33"/>
         </w:numPr>
         <w:ind w:left="360"/>
-      </w:pPr>
-      <w:r>
-        <w:t>RD1:  NISAR NASA SDS Product Description, JPL D-95672, January 2017.</w:t>
+        <w:rPr>
+          <w:color w:val="000000" w:themeColor="text1"/>
+        </w:rPr>
+      </w:pPr>
+      <w:r>
+        <w:rPr>
+          <w:color w:val="000000" w:themeColor="text1"/>
+        </w:rPr>
+        <w:t>RD1</w:t>
+      </w:r>
+      <w:r>
+        <w:rPr>
+          <w:color w:val="000000" w:themeColor="text1"/>
+        </w:rPr>
+        <w:t>a</w:t>
+      </w:r>
+      <w:r>
+        <w:rPr>
+          <w:color w:val="000000" w:themeColor="text1"/>
+        </w:rPr>
+        <w:t xml:space="preserve">:  NISAR NASA </w:t>
+      </w:r>
+      <w:r>
+        <w:rPr>
+          <w:color w:val="000000" w:themeColor="text1"/>
+        </w:rPr>
+        <w:t>L0B</w:t>
+      </w:r>
+      <w:r>
+        <w:rPr>
+          <w:color w:val="000000" w:themeColor="text1"/>
+        </w:rPr>
+        <w:t xml:space="preserve"> </w:t>
+      </w:r>
+      <w:r>
+        <w:rPr>
+          <w:color w:val="000000" w:themeColor="text1"/>
+        </w:rPr>
+        <w:t xml:space="preserve">Product Description, </w:t>
+      </w:r>
+      <w:r>
+        <w:rPr>
+          <w:color w:val="000000" w:themeColor="text1"/>
+        </w:rPr>
+        <w:t>D-102267</w:t>
+      </w:r>
+      <w:r>
+        <w:rPr>
+          <w:color w:val="000000" w:themeColor="text1"/>
+        </w:rPr>
+        <w:t xml:space="preserve">, </w:t>
+      </w:r>
+      <w:r>
+        <w:rPr>
+          <w:color w:val="000000" w:themeColor="text1"/>
+        </w:rPr>
+        <w:t>March 2022</w:t>
+      </w:r>
+      <w:r>
+        <w:rPr>
+          <w:color w:val="000000" w:themeColor="text1"/>
+        </w:rPr>
+        <w:t>.</w:t>
       </w:r>
     </w:p>
     <w:p>
@@ -2543,15 +2604,275 @@
           <w:numId w:val="33"/>
         </w:numPr>
         <w:ind w:left="360"/>
-      </w:pPr>
-      <w:r>
-        <w:t xml:space="preserve">RD2: NISAR NASA SDS </w:t>
-      </w:r>
-      <w:r>
-        <w:t>ATBD</w:t>
-      </w:r>
-      <w:r>
-        <w:t>, JPL D-95677, January 2017.</w:t>
+        <w:rPr>
+          <w:color w:val="000000" w:themeColor="text1"/>
+        </w:rPr>
+      </w:pPr>
+      <w:r>
+        <w:rPr>
+          <w:color w:val="000000" w:themeColor="text1"/>
+        </w:rPr>
+        <w:t>RD1b:  NISAR NASA RSLC</w:t>
+      </w:r>
+      <w:r>
+        <w:rPr>
+          <w:color w:val="000000" w:themeColor="text1"/>
+        </w:rPr>
+        <w:t xml:space="preserve"> </w:t>
+      </w:r>
+      <w:r>
+        <w:rPr>
+          <w:color w:val="000000" w:themeColor="text1"/>
+        </w:rPr>
+        <w:t>Product Description, D-102268, March 2022.</w:t>
+      </w:r>
+    </w:p>
+    <w:p>
+      <w:pPr>
+        <w:pStyle w:val="BodyNISAR"/>
+        <w:numPr>
+          <w:ilvl w:val="0"/>
+          <w:numId w:val="33"/>
+        </w:numPr>
+        <w:ind w:left="360"/>
+        <w:rPr>
+          <w:color w:val="000000" w:themeColor="text1"/>
+        </w:rPr>
+      </w:pPr>
+      <w:r>
+        <w:rPr>
+          <w:color w:val="000000" w:themeColor="text1"/>
+        </w:rPr>
+        <w:t>RD1c:  NISAR NASA RIFG</w:t>
+      </w:r>
+      <w:r>
+        <w:rPr>
+          <w:color w:val="000000" w:themeColor="text1"/>
+        </w:rPr>
+        <w:t xml:space="preserve"> </w:t>
+      </w:r>
+      <w:r>
+        <w:rPr>
+          <w:color w:val="000000" w:themeColor="text1"/>
+        </w:rPr>
+        <w:t>Product Description, D-102270, March 2022.</w:t>
+      </w:r>
+    </w:p>
+    <w:p>
+      <w:pPr>
+        <w:pStyle w:val="BodyNISAR"/>
+        <w:numPr>
+          <w:ilvl w:val="0"/>
+          <w:numId w:val="33"/>
+        </w:numPr>
+        <w:ind w:left="360"/>
+        <w:rPr>
+          <w:color w:val="000000" w:themeColor="text1"/>
+        </w:rPr>
+      </w:pPr>
+      <w:r>
+        <w:rPr>
+          <w:color w:val="000000" w:themeColor="text1"/>
+        </w:rPr>
+        <w:t>RD1d:  NISAR NASA ROFF</w:t>
+      </w:r>
+      <w:r>
+        <w:rPr>
+          <w:color w:val="000000" w:themeColor="text1"/>
+        </w:rPr>
+        <w:t xml:space="preserve"> </w:t>
+      </w:r>
+      <w:r>
+        <w:rPr>
+          <w:color w:val="000000" w:themeColor="text1"/>
+        </w:rPr>
+        <w:t>Product Description, D-105099, March 2022.</w:t>
+      </w:r>
+    </w:p>
+    <w:p>
+      <w:pPr>
+        <w:pStyle w:val="BodyNISAR"/>
+        <w:numPr>
+          <w:ilvl w:val="0"/>
+          <w:numId w:val="33"/>
+        </w:numPr>
+        <w:ind w:left="360"/>
+        <w:rPr>
+          <w:color w:val="000000" w:themeColor="text1"/>
+        </w:rPr>
+      </w:pPr>
+      <w:r>
+        <w:rPr>
+          <w:color w:val="000000" w:themeColor="text1"/>
+        </w:rPr>
+        <w:t>RD1e:  NISAR NASA RUNW</w:t>
+      </w:r>
+      <w:r>
+        <w:rPr>
+          <w:color w:val="000000" w:themeColor="text1"/>
+        </w:rPr>
+        <w:t xml:space="preserve"> </w:t>
+      </w:r>
+      <w:r>
+        <w:rPr>
+          <w:color w:val="000000" w:themeColor="text1"/>
+        </w:rPr>
+        <w:t>Product Description, D-102271, March 2022.</w:t>
+      </w:r>
+    </w:p>
+    <w:p>
+      <w:pPr>
+        <w:pStyle w:val="BodyNISAR"/>
+        <w:numPr>
+          <w:ilvl w:val="0"/>
+          <w:numId w:val="33"/>
+        </w:numPr>
+        <w:ind w:left="360"/>
+        <w:rPr>
+          <w:color w:val="000000" w:themeColor="text1"/>
+        </w:rPr>
+      </w:pPr>
+      <w:r>
+        <w:rPr>
+          <w:color w:val="000000" w:themeColor="text1"/>
+        </w:rPr>
+        <w:t>RD1f:  NISAR NASA GCOV</w:t>
+      </w:r>
+      <w:r>
+        <w:rPr>
+          <w:color w:val="000000" w:themeColor="text1"/>
+        </w:rPr>
+        <w:t xml:space="preserve"> </w:t>
+      </w:r>
+      <w:r>
+        <w:rPr>
+          <w:color w:val="000000" w:themeColor="text1"/>
+        </w:rPr>
+        <w:t>Product Description, D-102274, March 2022.</w:t>
+      </w:r>
+    </w:p>
+    <w:p>
+      <w:pPr>
+        <w:pStyle w:val="BodyNISAR"/>
+        <w:numPr>
+          <w:ilvl w:val="0"/>
+          <w:numId w:val="33"/>
+        </w:numPr>
+        <w:ind w:left="360"/>
+        <w:rPr>
+          <w:color w:val="000000" w:themeColor="text1"/>
+        </w:rPr>
+      </w:pPr>
+      <w:r>
+        <w:rPr>
+          <w:color w:val="000000" w:themeColor="text1"/>
+        </w:rPr>
+        <w:t>RD1g:  NISAR NASA GOFF</w:t>
+      </w:r>
+      <w:r>
+        <w:rPr>
+          <w:color w:val="000000" w:themeColor="text1"/>
+        </w:rPr>
+        <w:t xml:space="preserve"> </w:t>
+      </w:r>
+      <w:r>
+        <w:rPr>
+          <w:color w:val="000000" w:themeColor="text1"/>
+        </w:rPr>
+        <w:t>Product Description, D-105010, March 2022.</w:t>
+      </w:r>
+    </w:p>
+    <w:p>
+      <w:pPr>
+        <w:pStyle w:val="BodyNISAR"/>
+        <w:numPr>
+          <w:ilvl w:val="0"/>
+          <w:numId w:val="33"/>
+        </w:numPr>
+        <w:ind w:left="360"/>
+        <w:rPr>
+          <w:color w:val="000000" w:themeColor="text1"/>
+        </w:rPr>
+      </w:pPr>
+      <w:r>
+        <w:rPr>
+          <w:color w:val="000000" w:themeColor="text1"/>
+        </w:rPr>
+        <w:t>RD1h:  NISAR NASA GOFF</w:t>
+      </w:r>
+      <w:r>
+        <w:rPr>
+          <w:color w:val="000000" w:themeColor="text1"/>
+        </w:rPr>
+        <w:t xml:space="preserve"> </w:t>
+      </w:r>
+      <w:r>
+        <w:rPr>
+          <w:color w:val="000000" w:themeColor="text1"/>
+        </w:rPr>
+        <w:t>Product Description, D-102269, March 2022.</w:t>
+      </w:r>
+    </w:p>
+    <w:p>
+      <w:pPr>
+        <w:pStyle w:val="BodyNISAR"/>
+        <w:numPr>
+          <w:ilvl w:val="0"/>
+          <w:numId w:val="33"/>
+        </w:numPr>
+        <w:ind w:left="360"/>
+        <w:rPr>
+          <w:color w:val="000000" w:themeColor="text1"/>
+        </w:rPr>
+      </w:pPr>
+      <w:r>
+        <w:rPr>
+          <w:color w:val="000000" w:themeColor="text1"/>
+        </w:rPr>
+        <w:t>RD1i:  NISAR NASA GUNW</w:t>
+      </w:r>
+      <w:r>
+        <w:rPr>
+          <w:color w:val="000000" w:themeColor="text1"/>
+        </w:rPr>
+        <w:t xml:space="preserve"> </w:t>
+      </w:r>
+      <w:r>
+        <w:rPr>
+          <w:color w:val="000000" w:themeColor="text1"/>
+        </w:rPr>
+        <w:t>Product Description, D-102272, March 2022.</w:t>
+      </w:r>
+    </w:p>
+    <w:p>
+      <w:pPr>
+        <w:pStyle w:val="BodyNISAR"/>
+        <w:numPr>
+          <w:ilvl w:val="0"/>
+          <w:numId w:val="33"/>
+        </w:numPr>
+        <w:ind w:left="360"/>
+        <w:rPr>
+          <w:color w:val="000000" w:themeColor="text1"/>
+        </w:rPr>
+      </w:pPr>
+      <w:r>
+        <w:rPr>
+          <w:color w:val="000000" w:themeColor="text1"/>
+        </w:rPr>
+        <w:t xml:space="preserve">RD2: NISAR NASA SDS ATBD, JPL D-95677, </w:t>
+      </w:r>
+      <w:r>
+        <w:rPr>
+          <w:color w:val="000000" w:themeColor="text1"/>
+        </w:rPr>
+        <w:t>Release 3, March 2022</w:t>
+      </w:r>
+      <w:r>
+        <w:rPr>
+          <w:color w:val="000000" w:themeColor="text1"/>
+        </w:rPr>
+        <w:t>.</w:t>
       </w:r>
     </w:p>
     <w:p>
@@ -2561,6 +2882,7 @@
       <w:bookmarkStart w:id="5" w:name="_Toc308440844"/>
       <w:bookmarkStart w:id="6" w:name="_Toc507745999"/>
       <w:r>
+        <w:lastRenderedPageBreak/>
         <w:t>Background and Science Objectives</w:t>
       </w:r>
       <w:bookmarkEnd w:id="5"/>
@@ -2602,7 +2924,6 @@
         <w:rPr>
           <w:b/>
         </w:rPr>
-        <w:lastRenderedPageBreak/>
         <w:t>L2 Requirement 667</w:t>
       </w:r>
       <w:r>
@@ -2673,6 +2994,9 @@
     <w:p>
       <w:r>
         <w:t>The Science Team (ST) and the Project Science Team (PST) shall produce the following ice-sheet demonstration/validation products</w:t>
+      </w:r>
+      <w:r>
+        <w:t>:</w:t>
       </w:r>
     </w:p>
     <w:p>
@@ -2729,7 +3053,17 @@
     </w:p>
     <w:p>
       <w:r>
-        <w:t>These products are designed to validate the Level-2 and by extension the Level-1 requirements, but not to completely fulfill them [AD-1]. While data will be collected to meet the requirement throughout the mission, the bulk of the processing to fully meet the requirements will be carried out by the scientific community at large, with funding external to the project [AD1-4].</w:t>
+        <w:t xml:space="preserve">These products are designed to validate the Level-2 </w:t>
+      </w:r>
+      <w:r>
+        <w:t xml:space="preserve">products </w:t>
+      </w:r>
+      <w:r>
+        <w:t xml:space="preserve">and by extension the Level-1 requirements, but not to completely fulfill them [AD-1]. While data will be collected to meet the requirement throughout the mission, the bulk of the </w:t>
+      </w:r>
+      <w:r>
+        <w:lastRenderedPageBreak/>
+        <w:t>processing to fully meet the requirements will be carried out by the scientific community at large, with funding external to the project [AD1-4].</w:t>
       </w:r>
     </w:p>
     <w:p>
@@ -2783,22 +3117,55 @@
       <w:r>
         <w:t xml:space="preserve">. An advantage of this technique is that the data are relatively high-resolution (&lt;100 m) and the phase noise is low (&lt;~2 cm). A major disadvantage is that for fast moving areas it is difficult or impossible to unwrap the phase. Another issue is regions where there is significant ionospheric activity such that the spatially </w:t>
       </w:r>
+      <w:r>
+        <w:t>variable path</w:t>
+      </w:r>
+      <w:r>
+        <w:t xml:space="preserve"> delay introduces large interferometric phase </w:t>
+      </w:r>
+      <w:r>
+        <w:t>errors (</w:t>
+      </w:r>
       <w:proofErr w:type="gramStart"/>
       <w:r>
-        <w:t>variable  path</w:t>
+        <w:t>several  m</w:t>
       </w:r>
       <w:proofErr w:type="gramEnd"/>
       <w:r>
-        <w:t xml:space="preserve"> delay introduces large interferometric </w:t>
-      </w:r>
-      <w:r>
-        <w:lastRenderedPageBreak/>
-        <w:t>phase errors  (several  m/yr errors). For NISAR, these errors will largely be removed using split-spectrum processing applied to the 80-MHz-bandwidth data (see Level-2 product algorithms).</w:t>
-      </w:r>
-    </w:p>
-    <w:p>
-      <w:r>
-        <w:t xml:space="preserve">In areas where the motion is too fast for interferometric phase measurements, velocity will be determined using the azimuth and range offsets derived by cross-correlating patches from pairs of image to determine displacements between image acquisitions </w:t>
+        <w:t>/</w:t>
+      </w:r>
+      <w:proofErr w:type="spellStart"/>
+      <w:r>
+        <w:t>yr</w:t>
+      </w:r>
+      <w:proofErr w:type="spellEnd"/>
+      <w:r>
+        <w:t xml:space="preserve"> errors). For NISAR, these errors will largely be removed using split-spectrum processing applied to the 80-MHz-bandwidth data (see Level-2 product algorithms</w:t>
+      </w:r>
+      <w:r>
+        <w:t>; RD2</w:t>
+      </w:r>
+      <w:r>
+        <w:t>).</w:t>
+      </w:r>
+    </w:p>
+    <w:p>
+      <w:r>
+        <w:t>In areas where the motion is too fast for interferometric phase measurements, velocity will be determined using the azimuth and range offsets</w:t>
+      </w:r>
+      <w:r>
+        <w:t xml:space="preserve"> [</w:t>
+      </w:r>
+      <w:proofErr w:type="spellStart"/>
+      <w:r>
+        <w:t>RDd&amp;g</w:t>
+      </w:r>
+      <w:proofErr w:type="spellEnd"/>
+      <w:r>
+        <w:t>]</w:t>
+      </w:r>
+      <w:r>
+        <w:t xml:space="preserve"> derived by cross-correlating patches from pairs of image to determine displacements between image acquisitions </w:t>
       </w:r>
       <w:r>
         <w:fldChar w:fldCharType="begin"/>
@@ -2869,12 +3236,15 @@
     </w:p>
     <w:p>
       <w:r>
-        <w:t>The requirements for fast and slow motion reflect the fact that lower-resolution speckle tracking is best suited to measuring fast-flowing outlet glaciers, while interferometric phase is ideal for the slow-flowing interior. Although the 50 m/yr distinction between slow and fast flow in the requirements is aimed at separating the areas where each technique should work the best, in many cases interferometric phase will still work in considerably faster-flowing areas (up to about 500 m/yr for NISAR). Thus, no single velocity threshold can cleanly separate the regions where phase fails and speckle-tracking must be used. For example, with RADARSAT phase can sometimes be unwrapped on smooth ice shelves at speeds approaching 1000 m/yr. By contrast, for some regions on the ice sheets where the speeds are less than 100 m/yr, there are strong phase gradients where ice flows over bumps that make phase unwrapping difficult or impossible. As a result, for all of the velocity related requirements, at each point on the ice sheet, the corresponding requirement will be met using the best available combination of interferometric phase and speckle-tracked offsets. The different temporal and spatial resolutions specified in the requirements reflects the amount of spatial and temporal averaging necessary to meet each requirement.</w:t>
-      </w:r>
-    </w:p>
-    <w:p>
+        <w:t xml:space="preserve">The requirements for fast and slow motion reflect the fact that lower-resolution speckle tracking is best suited to measuring fast-flowing outlet glaciers, while interferometric phase is ideal for the slow-flowing interior. Although the 50 m/yr distinction between slow and fast flow in the requirements is aimed at separating the areas where each technique should work the best, in many cases </w:t>
+      </w:r>
       <w:r>
         <w:lastRenderedPageBreak/>
+        <w:t>interferometric phase will still work in considerably faster-flowing areas (up to about 500 m/yr for NISAR). Thus, no single velocity threshold can cleanly separate the regions where phase fails and speckle-tracking must be used. For example, with RADARSAT phase can sometimes be unwrapped on smooth ice shelves at speeds approaching 1000 m/yr. By contrast, for some regions on the ice sheets where the speeds are less than 100 m/yr, there are strong phase gradients where ice flows over bumps that make phase unwrapping difficult or impossible. As a result, for all of the velocity related requirements, at each point on the ice sheet, the corresponding requirement will be met using the best available combination of interferometric phase and speckle-tracked offsets. The different temporal and spatial resolutions specified in the requirements reflects the amount of spatial and temporal averaging necessary to meet each requirement.</w:t>
+      </w:r>
+    </w:p>
+    <w:p>
+      <w:r>
         <w:t xml:space="preserve">The basic algorithmic approach follows earlier approaches </w:t>
       </w:r>
       <w:r>
@@ -3153,6 +3523,7 @@
       <w:bookmarkStart w:id="11" w:name="_Ref443374716"/>
       <w:bookmarkStart w:id="12" w:name="_Toc507746002"/>
       <w:r>
+        <w:lastRenderedPageBreak/>
         <w:t>Tidal Displacement</w:t>
       </w:r>
       <w:bookmarkEnd w:id="11"/>
@@ -3286,7 +3657,6 @@
       </w:pPr>
       <w:bookmarkStart w:id="13" w:name="_Toc507746003"/>
       <w:r>
-        <w:lastRenderedPageBreak/>
         <w:t>Glacier Estimates</w:t>
       </w:r>
       <w:bookmarkEnd w:id="13"/>
@@ -3328,7 +3698,10 @@
         <w:fldChar w:fldCharType="end"/>
       </w:r>
       <w:r>
-        <w:t>.) As a result, glaciers are a mission goal rather than a requirement, requiring no formal validation. (Validation efforts will still be carried out by the science team on a best effort basis.) Thus, the focus of this document is on producing ice-sheet velocity measurements. These algorithms, however, are directly applicable to mapping glaciers (actual implementations of production processors might require some modification for specific projections and other region dependent data.) Hence, throughout the remainder of the document where ice-sheet velocity mapping is referred to it is with the understanding that the text is equally applicable to glaciers (any place where this might not be the case will be so noted.)</w:t>
+        <w:t>.) As a result, glaciers are a mission goal rather than a requirement, requiring no formal validation. (Validation efforts will still be carried out by the science team on a best effort basis.) Thus, the focus of this document is on producing ice-sheet velocity measurements. These algorithms, however, are directly applicable to mapping glaciers (actual implementations of production processors might require some modification for specific projections and other region dependent data.) Hence, throughout the remainder of the document where ice-sheet velocity mapping is referred to it is with the understanding that the text is equally applicable to glaciers (any place where this might not be the case will be so noted)</w:t>
+      </w:r>
+      <w:r>
+        <w:t>.</w:t>
       </w:r>
     </w:p>
     <w:p>
@@ -3345,7 +3718,29 @@
     </w:p>
     <w:p>
       <w:r>
-        <w:t>All of the characteristics of the NISAR radar that were designed to optimize for interferometry are applicable to ice-sheet mapping. In particular, the 12-day repeat is well suited to ice-sheet velocity mapping. Because speckle-tracking accuracy is based on the SLC pixel dimensions, the 80-MHz mode (~2.5-m single-look ground-range resolution) will provide the best results in regions of acceptable SNR. Because NISAR’s SNR degrades with bandwidth, there may be some low-backscatter regions of the ice sheet were a lower-bandwidth mode will produce better results. The algorithms described here are completely flexible with respect to bandwidth and any combination of modes can be ingested by the processor to produce results (e.g., existing implementations have produced estimates using a combination of L-, C-, and X-band data.) Note the 80-MHz mode will be employed over the ice sheets where in general a) the orbit overlap allows a half-swath mode to reduce data rate and b) there is no contention for other modes. Thus, glaciers elsewhere often will be imaged in the lower 20- or 40-MHz modes (as high resolution as possible is preferred while balancing the needs of overlapping requirements from other disciplines.)</w:t>
+        <w:t xml:space="preserve">All of the characteristics of the NISAR radar that were designed to optimize for interferometry are applicable to ice-sheet mapping. In particular, the 12-day repeat is well suited to ice-sheet velocity mapping. Because speckle-tracking accuracy is based on the SLC pixel dimensions, the 80-MHz mode (~2.5-m single-look ground-range resolution) will provide the best results in regions of acceptable SNR. Because NISAR’s SNR degrades with bandwidth, there may be some low-backscatter regions of the ice sheet were a lower-bandwidth mode will produce better results. The algorithms described here are completely flexible with respect to bandwidth and any combination of modes can be ingested by the processor to produce results (e.g., existing implementations have produced estimates using a combination of L-, C-, and X-band data.) Note the 80-MHz mode will be employed over the ice sheets where in general a) the orbit overlap allows a half-swath mode to reduce data rate and b) there </w:t>
+      </w:r>
+      <w:r>
+        <w:lastRenderedPageBreak/>
+        <w:t xml:space="preserve">is no contention for other modes. </w:t>
+      </w:r>
+      <w:r>
+        <w:t>Some interior areas of Antarctica where the motion is slow will be imaged at 40MHz. G</w:t>
+      </w:r>
+      <w:r>
+        <w:t>laciers elsewhere often will be imaged in the lower 20- or 40-MHz modes</w:t>
+      </w:r>
+      <w:r>
+        <w:t>.</w:t>
+      </w:r>
+      <w:r>
+        <w:t xml:space="preserve"> (</w:t>
+      </w:r>
+      <w:r>
+        <w:t xml:space="preserve">As </w:t>
+      </w:r>
+      <w:r>
+        <w:t>high resolution as possible is preferred while balancing the needs of overlapping requirements from other disciplines.)</w:t>
       </w:r>
     </w:p>
     <w:p>
@@ -3354,7 +3749,6 @@
       </w:pPr>
       <w:bookmarkStart w:id="16" w:name="_Toc507746005"/>
       <w:r>
-        <w:lastRenderedPageBreak/>
         <w:t>Heritage and Current Systems</w:t>
       </w:r>
       <w:bookmarkEnd w:id="16"/>
@@ -3798,12 +4192,13 @@
         <w:fldChar w:fldCharType="end"/>
       </w:r>
       <w:r>
-        <w:t>. These systems have produced ice-velocity measurements using data that extends back to the mid-1990s, using the algorithms described in this document (see Figures 1 and 2). These ongoing measurements represent an important pre-cursor data set to the NISAR mission. All of the algorithms described in this document have been implemented and have produced products by processing many thousands of SAR images from L-, C-, and X-band instruments, which have been distributed to a wide community of users (DAAC metrics indicate most of such velocity products have been downloaded by several hundred or more unique users).  Thus, there is a large community ready to work with similar products developed by NISAR.</w:t>
-      </w:r>
-    </w:p>
-    <w:p/>
-    <w:p/>
-    <w:p/>
+        <w:t xml:space="preserve">. These systems have produced ice-velocity measurements using data that extends back to the mid-1990s, using the algorithms described in this document (see Figures 1 and 2). These ongoing measurements represent an important pre-cursor data set to the NISAR mission. All of the algorithms described in this document have been implemented and have produced products by processing many thousands of SAR images from L-, C-, and X-band instruments, which have been distributed to a wide </w:t>
+      </w:r>
+      <w:r>
+        <w:lastRenderedPageBreak/>
+        <w:t>community of users (DAAC metrics indicate most of such velocity products have been downloaded by several hundred or more unique users).  Thus, there is a large community ready to work with similar products developed by NISAR.</w:t>
+      </w:r>
+    </w:p>
     <w:p>
       <w:pPr>
         <w:pStyle w:val="Heading1"/>
@@ -3845,7 +4240,13 @@
         </w:numPr>
       </w:pPr>
       <w:r>
-        <w:t>Range and azimuth offsets computed on a relatively fine grid (~every 16 to 24 pixels in the SLC image).</w:t>
+        <w:t>Range and azimuth offsets computed on a relatively fine grid</w:t>
+      </w:r>
+      <w:r>
+        <w:t xml:space="preserve"> with search window compatible with the expected motion over one cycle</w:t>
+      </w:r>
+      <w:r>
+        <w:t>.</w:t>
       </w:r>
     </w:p>
     <w:p>
@@ -3874,16 +4275,31 @@
     </w:p>
     <w:p>
       <w:r>
-        <w:t xml:space="preserve">The L2 processor will compute offsets fields as a product [RD1]. For ice sheets, some additional processing may be required, which will require selecting parameters in standard algorithms [RD2] to meet ice sheet mapping requirements. First, offsets are required at much higher spatial sampling (&lt;250 m) than is typically required for standard products. Second, computational effort scales with the search radius, which is small (a few pixels) for most areas of the Earth where there is no strong ground motion. For ice sheets, however, offsets can exceed 100 pixels or more, increasing the computational load by orders of magnitude. This load can be reduced greatly by including prior estimates of (ideally frequently updated) velocity to produce a good initial estimate of the displacement so that the search radius can be narrowed substantially. Thus, the L2 processor would benefit substantially from </w:t>
-      </w:r>
-      <w:r>
-        <w:rPr>
-          <w:i/>
-        </w:rPr>
-        <w:t>a priori</w:t>
-      </w:r>
-      <w:r>
-        <w:t xml:space="preserve"> velocity to help refine the search area. In addition, coherent matching can be improved if the local phase gradient is known. For most low-motion sites, this could be accomplished with a DEM. For ice sheets where there are strong phase gradients, non-standard processing where the interferogram is used can improve performance. Phase-C studies will help ascertain the best approach for the L2 production of ice-sheet offsets.  For this document, we assume the L2 products have been calibrated such that baseline-dependent geometry and topographic effects have been removed (see discussion in calibration section below).</w:t>
+        <w:t>The L2 processor will compute offsets fields as a product [RD1</w:t>
+      </w:r>
+      <w:r>
+        <w:t>d&amp;g</w:t>
+      </w:r>
+      <w:r>
+        <w:t>]</w:t>
+      </w:r>
+      <w:r>
+        <w:t>, using parameters (e.g., window sizes and sampling intervals) selected by the science team</w:t>
+      </w:r>
+      <w:r>
+        <w:t xml:space="preserve">. First, offsets are required at much higher spatial sampling (&lt;250 m) than is typically required for standard products. Second, computational effort scales with the search radius, which is small (a few pixels) for most areas of the Earth where there is no strong ground motion. For ice sheets, however, offsets can exceed 100 pixels or more, increasing the computational load. </w:t>
+      </w:r>
+      <w:r>
+        <w:t xml:space="preserve"> </w:t>
+      </w:r>
+      <w:r>
+        <w:t xml:space="preserve">In addition, coherent matching can be improved if the local phase gradient is known. For most low-motion sites, this </w:t>
+      </w:r>
+      <w:r>
+        <w:t xml:space="preserve">can </w:t>
+      </w:r>
+      <w:r>
+        <w:t>be accomplished with a DEM. For this document, we assume the L2 products have been calibrated such that baseline-dependent geometry and topographic effects have been removed (see discussion in calibration section below).</w:t>
       </w:r>
     </w:p>
     <w:p>
@@ -4154,6 +4570,9 @@
       <w:r>
         <w:t>Unwrapped version of the interferogram (velocity),</w:t>
       </w:r>
+      <w:r>
+        <w:t xml:space="preserve"> and</w:t>
+      </w:r>
     </w:p>
     <w:p>
       <w:pPr>
@@ -4169,11 +4588,17 @@
     </w:p>
     <w:p>
       <w:r>
-        <w:t xml:space="preserve">The standard NISAR L2 processor work flow will produce interferograms for ice velocity mapping. Because of the spatially varying displacements, fine-registration (sub-kilometer resolution) is needed in fast moving areas. Such fine registration may not be feasible or required for global processing. As a result, production of ice-sheet </w:t>
+        <w:t xml:space="preserve">The standard NISAR L2 processor work flow will produce interferograms for ice velocity mapping. Because of the spatially varying displacements, fine-registration (sub-kilometer resolution) is needed in fast moving areas. The L3 processor also </w:t>
       </w:r>
       <w:r>
         <w:lastRenderedPageBreak/>
-        <w:t>velocities may require separate processing of interferograms. Any such specialized products [RD1] would use standard NISAR production code [see RD2], but with parameters optimized for fast ice flow. The L3 processor also assume the L2 products have been calibrated such that baseline-dependent geometry and topographic effects have been removed.</w:t>
+        <w:t>assume</w:t>
+      </w:r>
+      <w:r>
+        <w:t>s</w:t>
+      </w:r>
+      <w:r>
+        <w:t xml:space="preserve"> the L2 products have been calibrated such that baseline-dependent geometry and topographic effects have been removed.</w:t>
       </w:r>
     </w:p>
     <w:p>
@@ -4428,7 +4853,13 @@
         </m:d>
       </m:oMath>
       <w:r>
-        <w:t>, given by [ND2],</w:t>
+        <w:t>, given by [</w:t>
+      </w:r>
+      <w:r>
+        <w:t>RD1d&amp;g</w:t>
+      </w:r>
+      <w:r>
+        <w:t>],</w:t>
       </w:r>
     </w:p>
     <w:p>
@@ -4717,6 +5148,9 @@
           </m:sub>
         </m:sSub>
       </m:oMath>
+      <w:r>
+        <w:t xml:space="preserve"> [RD1e&amp;i]</w:t>
+      </w:r>
       <w:r>
         <w:t>, the phase of the interferogram is given by:</w:t>
       </w:r>
@@ -5193,11 +5627,7 @@
         <w:pStyle w:val="NormalNoIndent"/>
       </w:pPr>
       <w:r>
-        <w:t xml:space="preserve">Note here we assume the offsets have been scaled from pixels to units of meters. As our purpose here is to define terms rather than to provide the details of the corrections (see calibration section below), here we have bundled the geometry, </w:t>
-      </w:r>
-      <w:r>
-        <w:lastRenderedPageBreak/>
-        <w:t xml:space="preserve">baseline, and elevation dependent corrections in a scalar function </w:t>
+        <w:t xml:space="preserve">Note here we assume the offsets have been scaled from pixels to units of meters. As our purpose here is to define terms rather than to provide the details of the corrections (see calibration section below), here we have bundled the geometry, baseline, and elevation dependent corrections in a scalar function </w:t>
       </w:r>
       <m:oMath>
         <m:sSub>
@@ -5228,7 +5658,11 @@
         </m:sSub>
       </m:oMath>
       <w:r>
-        <w:t xml:space="preserve">. For now, we assume these corrections are applied in the L2 processing, but they could be applied as part of the L3 processing as described below. Similarly, we can correct the azimuth displacements in units of meters as </w:t>
+        <w:t xml:space="preserve">. For now, we assume these corrections are applied in the L2 processing, but they could be applied </w:t>
+      </w:r>
+      <w:r>
+        <w:lastRenderedPageBreak/>
+        <w:t xml:space="preserve">as part of the L3 processing as described below. Similarly, we can correct the azimuth displacements in units of meters as </w:t>
       </w:r>
     </w:p>
     <w:p>
@@ -10102,19 +10536,8 @@
       <w:bookmarkEnd w:id="34"/>
     </w:p>
     <w:p>
-      <w:commentRangeStart w:id="35"/>
-      <w:r>
-        <w:t>As</w:t>
-      </w:r>
-      <w:commentRangeEnd w:id="35"/>
-      <w:r>
-        <w:rPr>
-          <w:rStyle w:val="CommentReference"/>
-        </w:rPr>
-        <w:commentReference w:id="35"/>
-      </w:r>
-      <w:r>
-        <w:t xml:space="preserve"> described above, the ionosphere may introduce unacceptably large errors in some azimuth offset estimates. Range offsets are much less sensitive to ionospheric errors, so when range offsets are combined from crossing orbits, they can produce far less noisy velocity estimates. Such horizontal velocity estimates can be determined from range-offsets with the same methods as for interferometric phase. This measurement is made by replacing</w:t>
+      <w:r>
+        <w:t>As described above, the ionosphere may introduce unacceptably large errors in some azimuth offset estimates. Range offsets are much less sensitive to ionospheric errors, so when range offsets are combined from crossing orbits, they can produce far less noisy velocity estimates. Such horizontal velocity estimates can be determined from range-offsets with the same methods as for interferometric phase. This measurement is made by replacing</w:t>
       </w:r>
       <m:oMath>
         <m:r>
@@ -10457,12 +10880,12 @@
       <w:pPr>
         <w:pStyle w:val="Heading2"/>
       </w:pPr>
-      <w:bookmarkStart w:id="36" w:name="_Toc507746018"/>
+      <w:bookmarkStart w:id="35" w:name="_Toc507746018"/>
       <w:r>
         <w:lastRenderedPageBreak/>
         <w:t>Ice Velocity Mosaicking</w:t>
       </w:r>
-      <w:bookmarkEnd w:id="36"/>
+      <w:bookmarkEnd w:id="35"/>
     </w:p>
     <w:p>
       <w:r>
@@ -10530,11 +10953,11 @@
       <w:pPr>
         <w:pStyle w:val="Heading3"/>
       </w:pPr>
-      <w:bookmarkStart w:id="37" w:name="_Toc507746019"/>
+      <w:bookmarkStart w:id="36" w:name="_Toc507746019"/>
       <w:r>
         <w:t>Combined Estimate</w:t>
       </w:r>
-      <w:bookmarkEnd w:id="37"/>
+      <w:bookmarkEnd w:id="36"/>
     </w:p>
     <w:p>
       <w:r>
@@ -10909,7 +11332,7 @@
         <w:t xml:space="preserve"> individual estimates is given by</w:t>
       </w:r>
     </w:p>
-    <w:bookmarkStart w:id="38" w:name="_Ref444494962"/>
+    <w:bookmarkStart w:id="37" w:name="_Ref444494962"/>
     <w:p>
       <w:pPr>
         <w:pStyle w:val="Equation"/>
@@ -11078,7 +11501,7 @@
           </m:sub>
         </m:sSub>
       </m:oMath>
-      <w:bookmarkEnd w:id="38"/>
+      <w:bookmarkEnd w:id="37"/>
     </w:p>
     <w:p>
       <w:pPr>
@@ -12186,7 +12609,7 @@
         <w:t>e error estimate for the weighted average is given by</w:t>
       </w:r>
     </w:p>
-    <w:bookmarkStart w:id="39" w:name="_Ref444239496"/>
+    <w:bookmarkStart w:id="38" w:name="_Ref444239496"/>
     <w:p>
       <w:pPr>
         <w:pStyle w:val="Equation"/>
@@ -13096,7 +13519,7 @@
       <w:r>
         <w:t>.</w:t>
       </w:r>
-      <w:bookmarkEnd w:id="39"/>
+      <w:bookmarkEnd w:id="38"/>
     </w:p>
     <w:p>
       <w:pPr>
@@ -13268,11 +13691,11 @@
       <w:pPr>
         <w:pStyle w:val="Heading3"/>
       </w:pPr>
-      <w:bookmarkStart w:id="40" w:name="_Toc507746020"/>
+      <w:bookmarkStart w:id="39" w:name="_Toc507746020"/>
       <w:r>
         <w:t>Feathering</w:t>
       </w:r>
-      <w:bookmarkEnd w:id="40"/>
+      <w:bookmarkEnd w:id="39"/>
     </w:p>
     <w:p>
       <w:r>
@@ -13630,11 +14053,11 @@
       <w:pPr>
         <w:pStyle w:val="Heading3"/>
       </w:pPr>
-      <w:bookmarkStart w:id="41" w:name="_Toc507746021"/>
+      <w:bookmarkStart w:id="40" w:name="_Toc507746021"/>
       <w:r>
         <w:t>Final Product</w:t>
       </w:r>
-      <w:bookmarkEnd w:id="41"/>
+      <w:bookmarkEnd w:id="40"/>
     </w:p>
     <w:p>
       <w:r>
@@ -13765,21 +14188,15 @@
       <w:pPr>
         <w:pStyle w:val="Heading2"/>
       </w:pPr>
-      <w:bookmarkStart w:id="42" w:name="_Toc103850317"/>
+      <w:bookmarkStart w:id="41" w:name="_Toc103850317"/>
       <w:r>
         <w:t>Differential Interferogram for short-term (tidal) Motion Along a Single Orbit Track</w:t>
       </w:r>
-      <w:bookmarkEnd w:id="42"/>
-    </w:p>
-    <w:p>
-      <w:r>
-        <w:t xml:space="preserve">Assuming that the dominant motion of the ice is horizontal and steady, the differencing of two interferograms spanning the same time interval and corrected for surface topography and baseline will reveal the short-term </w:t>
-      </w:r>
-      <w:r>
-        <w:t xml:space="preserve">differences in the vertical </w:t>
-      </w:r>
-      <w:r>
-        <w:t xml:space="preserve">motion of the ice, </w:t>
+      <w:bookmarkEnd w:id="41"/>
+    </w:p>
+    <w:p>
+      <w:r>
+        <w:t xml:space="preserve">Assuming that the dominant motion of the ice is horizontal and steady, the differencing of two interferograms spanning the same time interval and corrected for surface topography and baseline will reveal the short-term differences in the vertical motion of the ice, </w:t>
       </w:r>
       <w:proofErr w:type="gramStart"/>
       <w:r>
@@ -14365,16 +14782,7 @@
           <w:rPr>
             <w:rFonts w:ascii="Cambria Math" w:hAnsi="Cambria Math"/>
           </w:rPr>
-          <m:t>=</m:t>
-        </m:r>
-        <m:r>
-          <m:rPr>
-            <m:sty m:val="p"/>
-          </m:rPr>
-          <w:rPr>
-            <w:rFonts w:ascii="Cambria Math" w:hAnsi="Cambria Math"/>
-          </w:rPr>
-          <m:t>∆</m:t>
+          <m:t>=∆</m:t>
         </m:r>
         <m:sSub>
           <m:sSubPr>
@@ -14763,15 +15171,34 @@
           </w:rPr>
           <m:t>∆</m:t>
         </m:r>
-        <m:r>
-          <m:rPr>
-            <m:sty m:val="p"/>
-          </m:rPr>
-          <w:rPr>
-            <w:rFonts w:ascii="Cambria Math" w:hAnsi="Cambria Math"/>
-          </w:rPr>
-          <m:t>z</m:t>
-        </m:r>
+        <m:sSub>
+          <m:sSubPr>
+            <m:ctrlPr>
+              <w:rPr>
+                <w:rFonts w:ascii="Cambria Math" w:hAnsi="Cambria Math"/>
+              </w:rPr>
+            </m:ctrlPr>
+          </m:sSubPr>
+          <m:e>
+            <m:r>
+              <m:rPr>
+                <m:sty m:val="p"/>
+              </m:rPr>
+              <w:rPr>
+                <w:rFonts w:ascii="Cambria Math" w:hAnsi="Cambria Math"/>
+              </w:rPr>
+              <m:t>z</m:t>
+            </m:r>
+          </m:e>
+          <m:sub>
+            <m:r>
+              <w:rPr>
+                <w:rFonts w:ascii="Cambria Math" w:hAnsi="Cambria Math"/>
+              </w:rPr>
+              <m:t>d</m:t>
+            </m:r>
+          </m:sub>
+        </m:sSub>
         <m:func>
           <m:funcPr>
             <m:ctrlPr>
@@ -14842,6 +15269,34 @@
           </w:rPr>
           <m:t>∆</m:t>
         </m:r>
+        <m:sSub>
+          <m:sSubPr>
+            <m:ctrlPr>
+              <w:rPr>
+                <w:rFonts w:ascii="Cambria Math" w:hAnsi="Cambria Math"/>
+              </w:rPr>
+            </m:ctrlPr>
+          </m:sSubPr>
+          <m:e>
+            <m:r>
+              <m:rPr>
+                <m:sty m:val="p"/>
+              </m:rPr>
+              <w:rPr>
+                <w:rFonts w:ascii="Cambria Math" w:hAnsi="Cambria Math"/>
+              </w:rPr>
+              <m:t>z</m:t>
+            </m:r>
+          </m:e>
+          <m:sub>
+            <m:r>
+              <w:rPr>
+                <w:rFonts w:ascii="Cambria Math" w:hAnsi="Cambria Math"/>
+              </w:rPr>
+              <m:t>d</m:t>
+            </m:r>
+          </m:sub>
+        </m:sSub>
         <m:r>
           <m:rPr>
             <m:sty m:val="p"/>
@@ -14849,8 +15304,82 @@
           <w:rPr>
             <w:rFonts w:ascii="Cambria Math" w:hAnsi="Cambria Math"/>
           </w:rPr>
-          <m:t>z</m:t>
+          <m:t>=</m:t>
         </m:r>
+        <m:sSub>
+          <m:sSubPr>
+            <m:ctrlPr>
+              <w:rPr>
+                <w:rFonts w:ascii="Cambria Math" w:hAnsi="Cambria Math"/>
+              </w:rPr>
+            </m:ctrlPr>
+          </m:sSubPr>
+          <m:e>
+            <m:r>
+              <m:rPr>
+                <m:sty m:val="p"/>
+              </m:rPr>
+              <w:rPr>
+                <w:rFonts w:ascii="Cambria Math" w:hAnsi="Cambria Math"/>
+              </w:rPr>
+              <m:t>∆</m:t>
+            </m:r>
+            <m:r>
+              <w:rPr>
+                <w:rFonts w:ascii="Cambria Math" w:hAnsi="Cambria Math"/>
+              </w:rPr>
+              <m:t>z</m:t>
+            </m:r>
+          </m:e>
+          <m:sub>
+            <m:r>
+              <w:rPr>
+                <w:rFonts w:ascii="Cambria Math" w:hAnsi="Cambria Math"/>
+              </w:rPr>
+              <m:t>2</m:t>
+            </m:r>
+          </m:sub>
+        </m:sSub>
+        <m:r>
+          <w:rPr>
+            <w:rFonts w:ascii="Cambria Math" w:hAnsi="Cambria Math"/>
+          </w:rPr>
+          <m:t>-</m:t>
+        </m:r>
+        <m:r>
+          <m:rPr>
+            <m:sty m:val="p"/>
+          </m:rPr>
+          <w:rPr>
+            <w:rFonts w:ascii="Cambria Math" w:hAnsi="Cambria Math"/>
+          </w:rPr>
+          <m:t>∆</m:t>
+        </m:r>
+        <m:sSub>
+          <m:sSubPr>
+            <m:ctrlPr>
+              <w:rPr>
+                <w:rFonts w:ascii="Cambria Math" w:hAnsi="Cambria Math"/>
+              </w:rPr>
+            </m:ctrlPr>
+          </m:sSubPr>
+          <m:e>
+            <m:r>
+              <w:rPr>
+                <w:rFonts w:ascii="Cambria Math" w:hAnsi="Cambria Math"/>
+              </w:rPr>
+              <m:t>z</m:t>
+            </m:r>
+          </m:e>
+          <m:sub>
+            <m:r>
+              <w:rPr>
+                <w:rFonts w:ascii="Cambria Math" w:hAnsi="Cambria Math"/>
+              </w:rPr>
+              <m:t>1</m:t>
+            </m:r>
+          </m:sub>
+        </m:sSub>
         <m:r>
           <m:rPr>
             <m:sty m:val="p"/>
@@ -14934,8 +15463,36 @@
           <w:rPr>
             <w:rFonts w:ascii="Cambria Math" w:hAnsi="Cambria Math"/>
           </w:rPr>
-          <m:t>∆ z</m:t>
+          <m:t xml:space="preserve">∆ </m:t>
         </m:r>
+        <m:sSub>
+          <m:sSubPr>
+            <m:ctrlPr>
+              <w:rPr>
+                <w:rFonts w:ascii="Cambria Math" w:hAnsi="Cambria Math"/>
+              </w:rPr>
+            </m:ctrlPr>
+          </m:sSubPr>
+          <m:e>
+            <m:r>
+              <m:rPr>
+                <m:sty m:val="p"/>
+              </m:rPr>
+              <w:rPr>
+                <w:rFonts w:ascii="Cambria Math" w:hAnsi="Cambria Math"/>
+              </w:rPr>
+              <m:t>z</m:t>
+            </m:r>
+          </m:e>
+          <m:sub>
+            <m:r>
+              <w:rPr>
+                <w:rFonts w:ascii="Cambria Math" w:hAnsi="Cambria Math"/>
+              </w:rPr>
+              <m:t>d</m:t>
+            </m:r>
+          </m:sub>
+        </m:sSub>
         <m:r>
           <w:rPr>
             <w:rFonts w:ascii="Cambria Math" w:hAnsi="Cambria Math"/>
@@ -14956,19 +15513,7 @@
               <w:rPr>
                 <w:rFonts w:ascii="Cambria Math" w:hAnsi="Cambria Math"/>
               </w:rPr>
-              <m:t xml:space="preserve"> </m:t>
-            </m:r>
-            <m:r>
-              <w:rPr>
-                <w:rFonts w:ascii="Cambria Math" w:hAnsi="Cambria Math"/>
-              </w:rPr>
-              <m:t>λ</m:t>
-            </m:r>
-            <m:r>
-              <w:rPr>
-                <w:rFonts w:ascii="Cambria Math" w:hAnsi="Cambria Math"/>
-              </w:rPr>
-              <m:t xml:space="preserve">( </m:t>
+              <m:t xml:space="preserve"> λ( </m:t>
             </m:r>
             <m:sSub>
               <m:sSubPr>
@@ -15004,7 +15549,7 @@
                   <w:rPr>
                     <w:rFonts w:ascii="Cambria Math" w:hAnsi="Cambria Math"/>
                   </w:rPr>
-                  <m:t>1</m:t>
+                  <m:t>2</m:t>
                 </m:r>
               </m:sub>
             </m:sSub>
@@ -15051,7 +15596,7 @@
                   <w:rPr>
                     <w:rFonts w:ascii="Cambria Math" w:hAnsi="Cambria Math"/>
                   </w:rPr>
-                  <m:t>2</m:t>
+                  <m:t>1</m:t>
                 </m:r>
               </m:sub>
             </m:sSub>
@@ -15082,25 +15627,7 @@
                   <w:rPr>
                     <w:rFonts w:ascii="Cambria Math" w:hAnsi="Cambria Math"/>
                   </w:rPr>
-                  <m:t xml:space="preserve"> </m:t>
-                </m:r>
-                <m:r>
-                  <m:rPr>
-                    <m:sty m:val="p"/>
-                  </m:rPr>
-                  <w:rPr>
-                    <w:rFonts w:ascii="Cambria Math" w:hAnsi="Cambria Math"/>
-                  </w:rPr>
-                  <m:t>4π</m:t>
-                </m:r>
-                <m:r>
-                  <m:rPr>
-                    <m:sty m:val="p"/>
-                  </m:rPr>
-                  <w:rPr>
-                    <w:rFonts w:ascii="Cambria Math" w:hAnsi="Cambria Math"/>
-                  </w:rPr>
-                  <m:t>cos</m:t>
+                  <m:t xml:space="preserve"> 4πcos</m:t>
                 </m:r>
               </m:fName>
               <m:e>
@@ -15146,11 +15673,11 @@
       <w:pPr>
         <w:pStyle w:val="Heading2"/>
       </w:pPr>
-      <w:bookmarkStart w:id="43" w:name="_Toc507746022"/>
+      <w:bookmarkStart w:id="42" w:name="_Toc507746022"/>
       <w:r>
         <w:t>Calibration</w:t>
       </w:r>
-      <w:bookmarkEnd w:id="43"/>
+      <w:bookmarkEnd w:id="42"/>
     </w:p>
     <w:p>
       <w:r>
@@ -15387,12 +15914,12 @@
       <w:pPr>
         <w:pStyle w:val="Heading1"/>
       </w:pPr>
-      <w:bookmarkStart w:id="44" w:name="_Toc507746023"/>
+      <w:bookmarkStart w:id="43" w:name="_Toc507746023"/>
       <w:r>
         <w:lastRenderedPageBreak/>
         <w:t>References</w:t>
       </w:r>
-      <w:bookmarkEnd w:id="44"/>
+      <w:bookmarkEnd w:id="43"/>
     </w:p>
     <w:p>
       <w:pPr>
@@ -16298,45 +16825,6 @@
     </w:sectPr>
   </w:body>
 </w:document>
-</file>
-
-<file path=word/comments.xml><?xml version="1.0" encoding="utf-8"?>
-<w:comments xmlns:wpc="http://schemas.microsoft.com/office/word/2010/wordprocessingCanvas" xmlns:cx="http://schemas.microsoft.com/office/drawing/2014/chartex" xmlns:cx1="http://schemas.microsoft.com/office/drawing/2015/9/8/chartex" xmlns:cx2="http://schemas.microsoft.com/office/drawing/2015/10/21/chartex" xmlns:cx3="http://schemas.microsoft.com/office/drawing/2016/5/9/chartex" xmlns:cx4="http://schemas.microsoft.com/office/drawing/2016/5/10/chartex" xmlns:cx5="http://schemas.microsoft.com/office/drawing/2016/5/11/chartex" xmlns:cx6="http://schemas.microsoft.com/office/drawing/2016/5/12/chartex" xmlns:cx7="http://schemas.microsoft.com/office/drawing/2016/5/13/chartex" xmlns:cx8="http://schemas.microsoft.com/office/drawing/2016/5/14/chartex" xmlns:mc="http://schemas.openxmlformats.org/markup-compatibility/2006" xmlns:aink="http://schemas.microsoft.com/office/drawing/2016/ink" xmlns:am3d="http://schemas.microsoft.com/office/drawing/2017/model3d" xmlns:o="urn:schemas-microsoft-com:office:office" xmlns:oel="http://schemas.microsoft.com/office/2019/extlst" xmlns:r="http://schemas.openxmlformats.org/officeDocument/2006/relationships" xmlns:m="http://schemas.openxmlformats.org/officeDocument/2006/math" xmlns:v="urn:schemas-microsoft-com:vml" xmlns:wp14="http://schemas.microsoft.com/office/word/2010/wordprocessingDrawing" xmlns:wp="http://schemas.openxmlformats.org/drawingml/2006/wordprocessingDrawing" xmlns:w10="urn:schemas-microsoft-com:office:word" xmlns:w="http://schemas.openxmlformats.org/wordprocessingml/2006/main" xmlns:w14="http://schemas.microsoft.com/office/word/2010/wordml" xmlns:w15="http://schemas.microsoft.com/office/word/2012/wordml" xmlns:w16cex="http://schemas.microsoft.com/office/word/2018/wordml/cex" xmlns:w16cid="http://schemas.microsoft.com/office/word/2016/wordml/cid" xmlns:w16="http://schemas.microsoft.com/office/word/2018/wordml" xmlns:w16sdtdh="http://schemas.microsoft.com/office/word/2020/wordml/sdtdatahash" xmlns:w16se="http://schemas.microsoft.com/office/word/2015/wordml/symex" xmlns:wpg="http://schemas.microsoft.com/office/word/2010/wordprocessingGroup" xmlns:wpi="http://schemas.microsoft.com/office/word/2010/wordprocessingInk" xmlns:wne="http://schemas.microsoft.com/office/word/2006/wordml" xmlns:wps="http://schemas.microsoft.com/office/word/2010/wordprocessingShape" mc:Ignorable="w14 w15 w16se w16cid w16 w16cex w16sdtdh wp14">
-  <w:comment w:id="35" w:author="ian joughin" w:date="2020-06-24T11:00:00Z" w:initials="ij">
-    <w:p>
-      <w:pPr>
-        <w:pStyle w:val="CommentText"/>
-      </w:pPr>
-      <w:r>
-        <w:rPr>
-          <w:rStyle w:val="CommentReference"/>
-        </w:rPr>
-        <w:annotationRef/>
-      </w:r>
-      <w:r>
-        <w:t>Note Figure 4: Fixed error where alpha and beta were swapped in the Figure.</w:t>
-      </w:r>
-    </w:p>
-  </w:comment>
-</w:comments>
-</file>
-
-<file path=word/commentsExtended.xml><?xml version="1.0" encoding="utf-8"?>
-<w15:commentsEx xmlns:wpc="http://schemas.microsoft.com/office/word/2010/wordprocessingCanvas" xmlns:cx="http://schemas.microsoft.com/office/drawing/2014/chartex" xmlns:cx1="http://schemas.microsoft.com/office/drawing/2015/9/8/chartex" xmlns:cx2="http://schemas.microsoft.com/office/drawing/2015/10/21/chartex" xmlns:cx3="http://schemas.microsoft.com/office/drawing/2016/5/9/chartex" xmlns:cx4="http://schemas.microsoft.com/office/drawing/2016/5/10/chartex" xmlns:cx5="http://schemas.microsoft.com/office/drawing/2016/5/11/chartex" xmlns:cx6="http://schemas.microsoft.com/office/drawing/2016/5/12/chartex" xmlns:cx7="http://schemas.microsoft.com/office/drawing/2016/5/13/chartex" xmlns:cx8="http://schemas.microsoft.com/office/drawing/2016/5/14/chartex" xmlns:mc="http://schemas.openxmlformats.org/markup-compatibility/2006" xmlns:aink="http://schemas.microsoft.com/office/drawing/2016/ink" xmlns:am3d="http://schemas.microsoft.com/office/drawing/2017/model3d" xmlns:o="urn:schemas-microsoft-com:office:office" xmlns:oel="http://schemas.microsoft.com/office/2019/extlst" xmlns:r="http://schemas.openxmlformats.org/officeDocument/2006/relationships" xmlns:m="http://schemas.openxmlformats.org/officeDocument/2006/math" xmlns:v="urn:schemas-microsoft-com:vml" xmlns:wp14="http://schemas.microsoft.com/office/word/2010/wordprocessingDrawing" xmlns:wp="http://schemas.openxmlformats.org/drawingml/2006/wordprocessingDrawing" xmlns:w10="urn:schemas-microsoft-com:office:word" xmlns:w="http://schemas.openxmlformats.org/wordprocessingml/2006/main" xmlns:w14="http://schemas.microsoft.com/office/word/2010/wordml" xmlns:w15="http://schemas.microsoft.com/office/word/2012/wordml" xmlns:w16cex="http://schemas.microsoft.com/office/word/2018/wordml/cex" xmlns:w16cid="http://schemas.microsoft.com/office/word/2016/wordml/cid" xmlns:w16="http://schemas.microsoft.com/office/word/2018/wordml" xmlns:w16sdtdh="http://schemas.microsoft.com/office/word/2020/wordml/sdtdatahash" xmlns:w16se="http://schemas.microsoft.com/office/word/2015/wordml/symex" xmlns:wpg="http://schemas.microsoft.com/office/word/2010/wordprocessingGroup" xmlns:wpi="http://schemas.microsoft.com/office/word/2010/wordprocessingInk" xmlns:wne="http://schemas.microsoft.com/office/word/2006/wordml" xmlns:wps="http://schemas.microsoft.com/office/word/2010/wordprocessingShape" mc:Ignorable="w14 w15 w16se w16cid w16 w16cex w16sdtdh wp14">
-  <w15:commentEx w15:paraId="080C58C0" w15:done="0"/>
-</w15:commentsEx>
-</file>
-
-<file path=word/commentsExtensible.xml><?xml version="1.0" encoding="utf-8"?>
-<w16cex:commentsExtensible xmlns:wpc="http://schemas.microsoft.com/office/word/2010/wordprocessingCanvas" xmlns:cx="http://schemas.microsoft.com/office/drawing/2014/chartex" xmlns:cx1="http://schemas.microsoft.com/office/drawing/2015/9/8/chartex" xmlns:cx2="http://schemas.microsoft.com/office/drawing/2015/10/21/chartex" xmlns:cx3="http://schemas.microsoft.com/office/drawing/2016/5/9/chartex" xmlns:cx4="http://schemas.microsoft.com/office/drawing/2016/5/10/chartex" xmlns:cx5="http://schemas.microsoft.com/office/drawing/2016/5/11/chartex" xmlns:cx6="http://schemas.microsoft.com/office/drawing/2016/5/12/chartex" xmlns:cx7="http://schemas.microsoft.com/office/drawing/2016/5/13/chartex" xmlns:cx8="http://schemas.microsoft.com/office/drawing/2016/5/14/chartex" xmlns:mc="http://schemas.openxmlformats.org/markup-compatibility/2006" xmlns:aink="http://schemas.microsoft.com/office/drawing/2016/ink" xmlns:am3d="http://schemas.microsoft.com/office/drawing/2017/model3d" xmlns:o="urn:schemas-microsoft-com:office:office" xmlns:oel="http://schemas.microsoft.com/office/2019/extlst" xmlns:r="http://schemas.openxmlformats.org/officeDocument/2006/relationships" xmlns:m="http://schemas.openxmlformats.org/officeDocument/2006/math" xmlns:v="urn:schemas-microsoft-com:vml" xmlns:wp14="http://schemas.microsoft.com/office/word/2010/wordprocessingDrawing" xmlns:wp="http://schemas.openxmlformats.org/drawingml/2006/wordprocessingDrawing" xmlns:w10="urn:schemas-microsoft-com:office:word" xmlns:w="http://schemas.openxmlformats.org/wordprocessingml/2006/main" xmlns:w14="http://schemas.microsoft.com/office/word/2010/wordml" xmlns:w15="http://schemas.microsoft.com/office/word/2012/wordml" xmlns:w16cex="http://schemas.microsoft.com/office/word/2018/wordml/cex" xmlns:w16cid="http://schemas.microsoft.com/office/word/2016/wordml/cid" xmlns:w16="http://schemas.microsoft.com/office/word/2018/wordml" xmlns:w16sdtdh="http://schemas.microsoft.com/office/word/2020/wordml/sdtdatahash" xmlns:w16se="http://schemas.microsoft.com/office/word/2015/wordml/symex" xmlns:wpg="http://schemas.microsoft.com/office/word/2010/wordprocessingGroup" xmlns:wpi="http://schemas.microsoft.com/office/word/2010/wordprocessingInk" xmlns:wne="http://schemas.microsoft.com/office/word/2006/wordml" xmlns:wps="http://schemas.microsoft.com/office/word/2010/wordprocessingShape" mc:Ignorable="w14 w15 w16se w16cid w16 w16cex w16sdtdh wp14">
-  <w16cex:commentExtensible w16cex:durableId="229DB0C8" w16cex:dateUtc="2020-06-24T18:00:00Z"/>
-</w16cex:commentsExtensible>
-</file>
-
-<file path=word/commentsIds.xml><?xml version="1.0" encoding="utf-8"?>
-<w16cid:commentsIds xmlns:wpc="http://schemas.microsoft.com/office/word/2010/wordprocessingCanvas" xmlns:cx="http://schemas.microsoft.com/office/drawing/2014/chartex" xmlns:cx1="http://schemas.microsoft.com/office/drawing/2015/9/8/chartex" xmlns:cx2="http://schemas.microsoft.com/office/drawing/2015/10/21/chartex" xmlns:cx3="http://schemas.microsoft.com/office/drawing/2016/5/9/chartex" xmlns:cx4="http://schemas.microsoft.com/office/drawing/2016/5/10/chartex" xmlns:cx5="http://schemas.microsoft.com/office/drawing/2016/5/11/chartex" xmlns:cx6="http://schemas.microsoft.com/office/drawing/2016/5/12/chartex" xmlns:cx7="http://schemas.microsoft.com/office/drawing/2016/5/13/chartex" xmlns:cx8="http://schemas.microsoft.com/office/drawing/2016/5/14/chartex" xmlns:mc="http://schemas.openxmlformats.org/markup-compatibility/2006" xmlns:aink="http://schemas.microsoft.com/office/drawing/2016/ink" xmlns:am3d="http://schemas.microsoft.com/office/drawing/2017/model3d" xmlns:o="urn:schemas-microsoft-com:office:office" xmlns:oel="http://schemas.microsoft.com/office/2019/extlst" xmlns:r="http://schemas.openxmlformats.org/officeDocument/2006/relationships" xmlns:m="http://schemas.openxmlformats.org/officeDocument/2006/math" xmlns:v="urn:schemas-microsoft-com:vml" xmlns:wp14="http://schemas.microsoft.com/office/word/2010/wordprocessingDrawing" xmlns:wp="http://schemas.openxmlformats.org/drawingml/2006/wordprocessingDrawing" xmlns:w10="urn:schemas-microsoft-com:office:word" xmlns:w="http://schemas.openxmlformats.org/wordprocessingml/2006/main" xmlns:w14="http://schemas.microsoft.com/office/word/2010/wordml" xmlns:w15="http://schemas.microsoft.com/office/word/2012/wordml" xmlns:w16cex="http://schemas.microsoft.com/office/word/2018/wordml/cex" xmlns:w16cid="http://schemas.microsoft.com/office/word/2016/wordml/cid" xmlns:w16="http://schemas.microsoft.com/office/word/2018/wordml" xmlns:w16sdtdh="http://schemas.microsoft.com/office/word/2020/wordml/sdtdatahash" xmlns:w16se="http://schemas.microsoft.com/office/word/2015/wordml/symex" xmlns:wpg="http://schemas.microsoft.com/office/word/2010/wordprocessingGroup" xmlns:wpi="http://schemas.microsoft.com/office/word/2010/wordprocessingInk" xmlns:wne="http://schemas.microsoft.com/office/word/2006/wordml" xmlns:wps="http://schemas.microsoft.com/office/word/2010/wordprocessingShape" mc:Ignorable="w14 w15 w16se w16cid w16 w16cex w16sdtdh wp14">
-  <w16cid:commentId w16cid:paraId="080C58C0" w16cid:durableId="229DB0C8"/>
-</w16cid:commentsIds>
 </file>
 
 <file path=word/endnotes.xml><?xml version="1.0" encoding="utf-8"?>
@@ -17615,6 +18103,111 @@
     </w:lvl>
   </w:abstractNum>
   <w:abstractNum w:abstractNumId="19" w15:restartNumberingAfterBreak="0">
+    <w:nsid w:val="2C00298F"/>
+    <w:multiLevelType w:val="multilevel"/>
+    <w:tmpl w:val="02C24D62"/>
+    <w:lvl w:ilvl="0">
+      <w:start w:val="1"/>
+      <w:numFmt w:val="decimal"/>
+      <w:lvlText w:val="%1."/>
+      <w:lvlJc w:val="left"/>
+      <w:pPr>
+        <w:tabs>
+          <w:tab w:val="num" w:pos="720"/>
+        </w:tabs>
+        <w:ind w:left="720" w:hanging="360"/>
+      </w:pPr>
+    </w:lvl>
+    <w:lvl w:ilvl="1" w:tentative="1">
+      <w:numFmt w:val="decimal"/>
+      <w:lvlText w:val="%2."/>
+      <w:lvlJc w:val="left"/>
+      <w:pPr>
+        <w:tabs>
+          <w:tab w:val="num" w:pos="1440"/>
+        </w:tabs>
+        <w:ind w:left="1440" w:hanging="360"/>
+      </w:pPr>
+    </w:lvl>
+    <w:lvl w:ilvl="2" w:tentative="1">
+      <w:numFmt w:val="decimal"/>
+      <w:lvlText w:val="%3."/>
+      <w:lvlJc w:val="left"/>
+      <w:pPr>
+        <w:tabs>
+          <w:tab w:val="num" w:pos="2160"/>
+        </w:tabs>
+        <w:ind w:left="2160" w:hanging="360"/>
+      </w:pPr>
+    </w:lvl>
+    <w:lvl w:ilvl="3" w:tentative="1">
+      <w:numFmt w:val="decimal"/>
+      <w:lvlText w:val="%4."/>
+      <w:lvlJc w:val="left"/>
+      <w:pPr>
+        <w:tabs>
+          <w:tab w:val="num" w:pos="2880"/>
+        </w:tabs>
+        <w:ind w:left="2880" w:hanging="360"/>
+      </w:pPr>
+    </w:lvl>
+    <w:lvl w:ilvl="4" w:tentative="1">
+      <w:numFmt w:val="decimal"/>
+      <w:lvlText w:val="%5."/>
+      <w:lvlJc w:val="left"/>
+      <w:pPr>
+        <w:tabs>
+          <w:tab w:val="num" w:pos="3600"/>
+        </w:tabs>
+        <w:ind w:left="3600" w:hanging="360"/>
+      </w:pPr>
+    </w:lvl>
+    <w:lvl w:ilvl="5" w:tentative="1">
+      <w:numFmt w:val="decimal"/>
+      <w:lvlText w:val="%6."/>
+      <w:lvlJc w:val="left"/>
+      <w:pPr>
+        <w:tabs>
+          <w:tab w:val="num" w:pos="4320"/>
+        </w:tabs>
+        <w:ind w:left="4320" w:hanging="360"/>
+      </w:pPr>
+    </w:lvl>
+    <w:lvl w:ilvl="6" w:tentative="1">
+      <w:numFmt w:val="decimal"/>
+      <w:lvlText w:val="%7."/>
+      <w:lvlJc w:val="left"/>
+      <w:pPr>
+        <w:tabs>
+          <w:tab w:val="num" w:pos="5040"/>
+        </w:tabs>
+        <w:ind w:left="5040" w:hanging="360"/>
+      </w:pPr>
+    </w:lvl>
+    <w:lvl w:ilvl="7" w:tentative="1">
+      <w:numFmt w:val="decimal"/>
+      <w:lvlText w:val="%8."/>
+      <w:lvlJc w:val="left"/>
+      <w:pPr>
+        <w:tabs>
+          <w:tab w:val="num" w:pos="5760"/>
+        </w:tabs>
+        <w:ind w:left="5760" w:hanging="360"/>
+      </w:pPr>
+    </w:lvl>
+    <w:lvl w:ilvl="8" w:tentative="1">
+      <w:numFmt w:val="decimal"/>
+      <w:lvlText w:val="%9."/>
+      <w:lvlJc w:val="left"/>
+      <w:pPr>
+        <w:tabs>
+          <w:tab w:val="num" w:pos="6480"/>
+        </w:tabs>
+        <w:ind w:left="6480" w:hanging="360"/>
+      </w:pPr>
+    </w:lvl>
+  </w:abstractNum>
+  <w:abstractNum w:abstractNumId="20" w15:restartNumberingAfterBreak="0">
     <w:nsid w:val="37975A95"/>
     <w:multiLevelType w:val="hybridMultilevel"/>
     <w:tmpl w:val="B9BA90AA"/>
@@ -17727,7 +18320,7 @@
       </w:rPr>
     </w:lvl>
   </w:abstractNum>
-  <w:abstractNum w:abstractNumId="20" w15:restartNumberingAfterBreak="0">
+  <w:abstractNum w:abstractNumId="21" w15:restartNumberingAfterBreak="0">
     <w:nsid w:val="3A9C323B"/>
     <w:multiLevelType w:val="multilevel"/>
     <w:tmpl w:val="14902702"/>
@@ -17816,7 +18409,7 @@
       </w:pPr>
     </w:lvl>
   </w:abstractNum>
-  <w:abstractNum w:abstractNumId="21" w15:restartNumberingAfterBreak="0">
+  <w:abstractNum w:abstractNumId="22" w15:restartNumberingAfterBreak="0">
     <w:nsid w:val="42323BD0"/>
     <w:multiLevelType w:val="multilevel"/>
     <w:tmpl w:val="9678239C"/>
@@ -17905,7 +18498,7 @@
       </w:pPr>
     </w:lvl>
   </w:abstractNum>
-  <w:abstractNum w:abstractNumId="22" w15:restartNumberingAfterBreak="0">
+  <w:abstractNum w:abstractNumId="23" w15:restartNumberingAfterBreak="0">
     <w:nsid w:val="42BA17C6"/>
     <w:multiLevelType w:val="hybridMultilevel"/>
     <w:tmpl w:val="84009898"/>
@@ -18018,7 +18611,7 @@
       </w:rPr>
     </w:lvl>
   </w:abstractNum>
-  <w:abstractNum w:abstractNumId="23" w15:restartNumberingAfterBreak="0">
+  <w:abstractNum w:abstractNumId="24" w15:restartNumberingAfterBreak="0">
     <w:nsid w:val="4FA66847"/>
     <w:multiLevelType w:val="hybridMultilevel"/>
     <w:tmpl w:val="60B433D0"/>
@@ -18131,7 +18724,7 @@
       </w:rPr>
     </w:lvl>
   </w:abstractNum>
-  <w:abstractNum w:abstractNumId="24" w15:restartNumberingAfterBreak="0">
+  <w:abstractNum w:abstractNumId="25" w15:restartNumberingAfterBreak="0">
     <w:nsid w:val="51207C64"/>
     <w:multiLevelType w:val="multilevel"/>
     <w:tmpl w:val="384ABD3A"/>
@@ -18220,7 +18813,7 @@
       </w:pPr>
     </w:lvl>
   </w:abstractNum>
-  <w:abstractNum w:abstractNumId="25" w15:restartNumberingAfterBreak="0">
+  <w:abstractNum w:abstractNumId="26" w15:restartNumberingAfterBreak="0">
     <w:nsid w:val="5EB17ED4"/>
     <w:multiLevelType w:val="multilevel"/>
     <w:tmpl w:val="E44E0B00"/>
@@ -18309,7 +18902,7 @@
       </w:pPr>
     </w:lvl>
   </w:abstractNum>
-  <w:abstractNum w:abstractNumId="26" w15:restartNumberingAfterBreak="0">
+  <w:abstractNum w:abstractNumId="27" w15:restartNumberingAfterBreak="0">
     <w:nsid w:val="6A2B3CE5"/>
     <w:multiLevelType w:val="multilevel"/>
     <w:tmpl w:val="6F1E61D8"/>
@@ -18398,7 +18991,7 @@
       </w:pPr>
     </w:lvl>
   </w:abstractNum>
-  <w:abstractNum w:abstractNumId="27" w15:restartNumberingAfterBreak="0">
+  <w:abstractNum w:abstractNumId="28" w15:restartNumberingAfterBreak="0">
     <w:nsid w:val="6EC25B88"/>
     <w:multiLevelType w:val="multilevel"/>
     <w:tmpl w:val="411C48E0"/>
@@ -18484,7 +19077,7 @@
       </w:pPr>
     </w:lvl>
   </w:abstractNum>
-  <w:abstractNum w:abstractNumId="28" w15:restartNumberingAfterBreak="0">
+  <w:abstractNum w:abstractNumId="29" w15:restartNumberingAfterBreak="0">
     <w:nsid w:val="6F5B52B2"/>
     <w:multiLevelType w:val="hybridMultilevel"/>
     <w:tmpl w:val="68526C76"/>
@@ -18597,7 +19190,7 @@
       </w:rPr>
     </w:lvl>
   </w:abstractNum>
-  <w:abstractNum w:abstractNumId="29" w15:restartNumberingAfterBreak="0">
+  <w:abstractNum w:abstractNumId="30" w15:restartNumberingAfterBreak="0">
     <w:nsid w:val="6FDF0A2E"/>
     <w:multiLevelType w:val="hybridMultilevel"/>
     <w:tmpl w:val="6A303D46"/>
@@ -18710,7 +19303,7 @@
       </w:rPr>
     </w:lvl>
   </w:abstractNum>
-  <w:abstractNum w:abstractNumId="30" w15:restartNumberingAfterBreak="0">
+  <w:abstractNum w:abstractNumId="31" w15:restartNumberingAfterBreak="0">
     <w:nsid w:val="70A83A68"/>
     <w:multiLevelType w:val="hybridMultilevel"/>
     <w:tmpl w:val="B688FF80"/>
@@ -18823,7 +19416,7 @@
       </w:rPr>
     </w:lvl>
   </w:abstractNum>
-  <w:abstractNum w:abstractNumId="31" w15:restartNumberingAfterBreak="0">
+  <w:abstractNum w:abstractNumId="32" w15:restartNumberingAfterBreak="0">
     <w:nsid w:val="77455D0A"/>
     <w:multiLevelType w:val="hybridMultilevel"/>
     <w:tmpl w:val="24483B92"/>
@@ -18943,19 +19536,19 @@
     <w:abstractNumId w:val="18"/>
   </w:num>
   <w:num w:numId="3" w16cid:durableId="370108836">
-    <w:abstractNumId w:val="27"/>
+    <w:abstractNumId w:val="28"/>
   </w:num>
   <w:num w:numId="4" w16cid:durableId="356346352">
     <w:abstractNumId w:val="12"/>
   </w:num>
   <w:num w:numId="5" w16cid:durableId="866792688">
-    <w:abstractNumId w:val="30"/>
+    <w:abstractNumId w:val="31"/>
   </w:num>
   <w:num w:numId="6" w16cid:durableId="1903711730">
     <w:abstractNumId w:val="13"/>
   </w:num>
   <w:num w:numId="7" w16cid:durableId="406194690">
-    <w:abstractNumId w:val="29"/>
+    <w:abstractNumId w:val="30"/>
   </w:num>
   <w:num w:numId="8" w16cid:durableId="492306898">
     <w:abstractNumId w:val="0"/>
@@ -18994,10 +19587,10 @@
     <w:abstractNumId w:val="14"/>
   </w:num>
   <w:num w:numId="20" w16cid:durableId="1070885183">
-    <w:abstractNumId w:val="24"/>
+    <w:abstractNumId w:val="25"/>
   </w:num>
   <w:num w:numId="21" w16cid:durableId="474682068">
-    <w:abstractNumId w:val="21"/>
+    <w:abstractNumId w:val="22"/>
   </w:num>
   <w:num w:numId="22" w16cid:durableId="654144657">
     <w:abstractNumId w:val="14"/>
@@ -19033,44 +19626,39 @@
     <w:abstractNumId w:val="16"/>
   </w:num>
   <w:num w:numId="28" w16cid:durableId="678000998">
-    <w:abstractNumId w:val="26"/>
+    <w:abstractNumId w:val="27"/>
   </w:num>
   <w:num w:numId="29" w16cid:durableId="1873179626">
     <w:abstractNumId w:val="17"/>
   </w:num>
   <w:num w:numId="30" w16cid:durableId="617565284">
-    <w:abstractNumId w:val="20"/>
+    <w:abstractNumId w:val="21"/>
   </w:num>
   <w:num w:numId="31" w16cid:durableId="1252157292">
-    <w:abstractNumId w:val="25"/>
+    <w:abstractNumId w:val="26"/>
   </w:num>
   <w:num w:numId="32" w16cid:durableId="821850024">
     <w:abstractNumId w:val="15"/>
   </w:num>
   <w:num w:numId="33" w16cid:durableId="346449646">
+    <w:abstractNumId w:val="20"/>
+  </w:num>
+  <w:num w:numId="34" w16cid:durableId="1704284545">
+    <w:abstractNumId w:val="32"/>
+  </w:num>
+  <w:num w:numId="35" w16cid:durableId="1127969242">
+    <w:abstractNumId w:val="24"/>
+  </w:num>
+  <w:num w:numId="36" w16cid:durableId="1281499440">
+    <w:abstractNumId w:val="23"/>
+  </w:num>
+  <w:num w:numId="37" w16cid:durableId="193735365">
+    <w:abstractNumId w:val="29"/>
+  </w:num>
+  <w:num w:numId="38" w16cid:durableId="638649283">
     <w:abstractNumId w:val="19"/>
   </w:num>
-  <w:num w:numId="34" w16cid:durableId="1704284545">
-    <w:abstractNumId w:val="31"/>
-  </w:num>
-  <w:num w:numId="35" w16cid:durableId="1127969242">
-    <w:abstractNumId w:val="23"/>
-  </w:num>
-  <w:num w:numId="36" w16cid:durableId="1281499440">
-    <w:abstractNumId w:val="22"/>
-  </w:num>
-  <w:num w:numId="37" w16cid:durableId="193735365">
-    <w:abstractNumId w:val="28"/>
-  </w:num>
 </w:numbering>
-</file>
-
-<file path=word/people.xml><?xml version="1.0" encoding="utf-8"?>
-<w15:people xmlns:wpc="http://schemas.microsoft.com/office/word/2010/wordprocessingCanvas" xmlns:cx="http://schemas.microsoft.com/office/drawing/2014/chartex" xmlns:cx1="http://schemas.microsoft.com/office/drawing/2015/9/8/chartex" xmlns:cx2="http://schemas.microsoft.com/office/drawing/2015/10/21/chartex" xmlns:cx3="http://schemas.microsoft.com/office/drawing/2016/5/9/chartex" xmlns:cx4="http://schemas.microsoft.com/office/drawing/2016/5/10/chartex" xmlns:cx5="http://schemas.microsoft.com/office/drawing/2016/5/11/chartex" xmlns:cx6="http://schemas.microsoft.com/office/drawing/2016/5/12/chartex" xmlns:cx7="http://schemas.microsoft.com/office/drawing/2016/5/13/chartex" xmlns:cx8="http://schemas.microsoft.com/office/drawing/2016/5/14/chartex" xmlns:mc="http://schemas.openxmlformats.org/markup-compatibility/2006" xmlns:aink="http://schemas.microsoft.com/office/drawing/2016/ink" xmlns:am3d="http://schemas.microsoft.com/office/drawing/2017/model3d" xmlns:o="urn:schemas-microsoft-com:office:office" xmlns:oel="http://schemas.microsoft.com/office/2019/extlst" xmlns:r="http://schemas.openxmlformats.org/officeDocument/2006/relationships" xmlns:m="http://schemas.openxmlformats.org/officeDocument/2006/math" xmlns:v="urn:schemas-microsoft-com:vml" xmlns:wp14="http://schemas.microsoft.com/office/word/2010/wordprocessingDrawing" xmlns:wp="http://schemas.openxmlformats.org/drawingml/2006/wordprocessingDrawing" xmlns:w10="urn:schemas-microsoft-com:office:word" xmlns:w="http://schemas.openxmlformats.org/wordprocessingml/2006/main" xmlns:w14="http://schemas.microsoft.com/office/word/2010/wordml" xmlns:w15="http://schemas.microsoft.com/office/word/2012/wordml" xmlns:w16cex="http://schemas.microsoft.com/office/word/2018/wordml/cex" xmlns:w16cid="http://schemas.microsoft.com/office/word/2016/wordml/cid" xmlns:w16="http://schemas.microsoft.com/office/word/2018/wordml" xmlns:w16sdtdh="http://schemas.microsoft.com/office/word/2020/wordml/sdtdatahash" xmlns:w16se="http://schemas.microsoft.com/office/word/2015/wordml/symex" xmlns:wpg="http://schemas.microsoft.com/office/word/2010/wordprocessingGroup" xmlns:wpi="http://schemas.microsoft.com/office/word/2010/wordprocessingInk" xmlns:wne="http://schemas.microsoft.com/office/word/2006/wordml" xmlns:wps="http://schemas.microsoft.com/office/word/2010/wordprocessingShape" mc:Ignorable="w14 w15 w16se w16cid w16 w16cex w16sdtdh wp14">
-  <w15:person w15:author="ian joughin">
-    <w15:presenceInfo w15:providerId="Windows Live" w15:userId="828ae11ff3ef5986"/>
-  </w15:person>
-</w15:people>
 </file>
 
 <file path=word/styles.xml><?xml version="1.0" encoding="utf-8"?>

</xml_diff>